<commit_message>
Fotos y comandos mas importantes
</commit_message>
<xml_diff>
--- a/GELACC Objetivos.docx
+++ b/GELACC Objetivos.docx
@@ -4,7 +4,7 @@
   <w:body>
     <w:p>
       <w:pPr>
-        <w:spacing w:after="0" w:line="240" w:lineRule="auto"/>
+        <w:pStyle w:val="Ttulo1"/>
       </w:pPr>
       <w:r>
         <w:t>Software</w:t>
@@ -18,7 +18,7 @@
     </w:p>
     <w:p>
       <w:pPr>
-        <w:spacing w:after="0" w:line="240" w:lineRule="auto"/>
+        <w:pStyle w:val="Ttulo2"/>
       </w:pPr>
       <w:r>
         <w:t>Posibles actualizaciones del software</w:t>
@@ -39,6 +39,14 @@
     </w:p>
     <w:p>
       <w:pPr>
+        <w:spacing w:after="0"/>
+      </w:pPr>
+      <w:r>
+        <w:t>Tiempo de recirculación</w:t>
+      </w:r>
+    </w:p>
+    <w:p>
+      <w:pPr>
         <w:pStyle w:val="Prrafodelista"/>
         <w:numPr>
           <w:ilvl w:val="1"/>
@@ -47,7 +55,7 @@
         <w:spacing w:after="0" w:line="240" w:lineRule="auto"/>
       </w:pPr>
       <w:r>
-        <w:t>Tiempo de recirculación</w:t>
+        <w:t xml:space="preserve">T de calefacción </w:t>
       </w:r>
     </w:p>
     <w:p>
@@ -59,8 +67,13 @@
         </w:numPr>
         <w:spacing w:after="0" w:line="240" w:lineRule="auto"/>
       </w:pPr>
-      <w:r>
-        <w:t xml:space="preserve">T de calefacción </w:t>
+      <w:proofErr w:type="spellStart"/>
+      <w:r>
+        <w:t>Activacion</w:t>
+      </w:r>
+      <w:proofErr w:type="spellEnd"/>
+      <w:r>
+        <w:t xml:space="preserve"> de recirculación</w:t>
       </w:r>
     </w:p>
     <w:p>
@@ -72,13 +85,8 @@
         </w:numPr>
         <w:spacing w:after="0" w:line="240" w:lineRule="auto"/>
       </w:pPr>
-      <w:proofErr w:type="spellStart"/>
-      <w:r>
-        <w:t>Activacion</w:t>
-      </w:r>
-      <w:proofErr w:type="spellEnd"/>
-      <w:r>
-        <w:t xml:space="preserve"> de recirculación</w:t>
+      <w:r>
+        <w:t>Activación de sensores</w:t>
       </w:r>
     </w:p>
     <w:p>
@@ -90,8 +98,13 @@
         </w:numPr>
         <w:spacing w:after="0" w:line="240" w:lineRule="auto"/>
       </w:pPr>
-      <w:r>
-        <w:t>Activación de sensores</w:t>
+      <w:proofErr w:type="spellStart"/>
+      <w:r>
+        <w:t>Confirguraciontipo</w:t>
+      </w:r>
+      <w:proofErr w:type="spellEnd"/>
+      <w:r>
+        <w:t xml:space="preserve"> de sensor</w:t>
       </w:r>
     </w:p>
     <w:p>
@@ -103,13 +116,8 @@
         </w:numPr>
         <w:spacing w:after="0" w:line="240" w:lineRule="auto"/>
       </w:pPr>
-      <w:proofErr w:type="spellStart"/>
-      <w:r>
-        <w:t>Confirguraciontipo</w:t>
-      </w:r>
-      <w:proofErr w:type="spellEnd"/>
-      <w:r>
-        <w:t xml:space="preserve"> de sensor</w:t>
+      <w:r>
+        <w:t>Activación de acciones de control</w:t>
       </w:r>
     </w:p>
     <w:p>
@@ -122,7 +130,25 @@
         <w:spacing w:after="0" w:line="240" w:lineRule="auto"/>
       </w:pPr>
       <w:r>
-        <w:t>Activación de acciones de control</w:t>
+        <w:t xml:space="preserve">Alteración de configuración de </w:t>
+      </w:r>
+      <w:proofErr w:type="spellStart"/>
+      <w:r>
+        <w:t>contactores</w:t>
+      </w:r>
+      <w:proofErr w:type="spellEnd"/>
+    </w:p>
+    <w:p>
+      <w:pPr>
+        <w:pStyle w:val="Prrafodelista"/>
+        <w:numPr>
+          <w:ilvl w:val="0"/>
+          <w:numId w:val="4"/>
+        </w:numPr>
+        <w:spacing w:after="0" w:line="240" w:lineRule="auto"/>
+      </w:pPr>
+      <w:r>
+        <w:t>Posibles sensores</w:t>
       </w:r>
     </w:p>
     <w:p>
@@ -135,13 +161,34 @@
         <w:spacing w:after="0" w:line="240" w:lineRule="auto"/>
       </w:pPr>
       <w:r>
-        <w:t xml:space="preserve">Alteración de configuración de </w:t>
-      </w:r>
-      <w:proofErr w:type="spellStart"/>
-      <w:r>
-        <w:t>contactores</w:t>
-      </w:r>
-      <w:proofErr w:type="spellEnd"/>
+        <w:t>Detección de gas</w:t>
+      </w:r>
+    </w:p>
+    <w:p>
+      <w:pPr>
+        <w:pStyle w:val="Prrafodelista"/>
+        <w:numPr>
+          <w:ilvl w:val="1"/>
+          <w:numId w:val="4"/>
+        </w:numPr>
+        <w:spacing w:after="0" w:line="240" w:lineRule="auto"/>
+      </w:pPr>
+      <w:r>
+        <w:t>Temperatura</w:t>
+      </w:r>
+    </w:p>
+    <w:p>
+      <w:pPr>
+        <w:pStyle w:val="Prrafodelista"/>
+        <w:numPr>
+          <w:ilvl w:val="1"/>
+          <w:numId w:val="4"/>
+        </w:numPr>
+        <w:spacing w:after="0" w:line="240" w:lineRule="auto"/>
+      </w:pPr>
+      <w:r>
+        <w:t>pH</w:t>
+      </w:r>
     </w:p>
     <w:p>
       <w:pPr>
@@ -153,7 +200,7 @@
         <w:spacing w:after="0" w:line="240" w:lineRule="auto"/>
       </w:pPr>
       <w:r>
-        <w:t>Posibles sensores</w:t>
+        <w:t>Tareas</w:t>
       </w:r>
     </w:p>
     <w:p>
@@ -166,7 +213,119 @@
         <w:spacing w:after="0" w:line="240" w:lineRule="auto"/>
       </w:pPr>
       <w:r>
-        <w:t>Detección de gas</w:t>
+        <w:t>Definir tecnologías</w:t>
+      </w:r>
+    </w:p>
+    <w:p>
+      <w:pPr>
+        <w:pStyle w:val="Prrafodelista"/>
+        <w:numPr>
+          <w:ilvl w:val="2"/>
+          <w:numId w:val="4"/>
+        </w:numPr>
+        <w:spacing w:after="0" w:line="240" w:lineRule="auto"/>
+      </w:pPr>
+      <w:r>
+        <w:t>Entorno de Android</w:t>
+      </w:r>
+    </w:p>
+    <w:p>
+      <w:pPr>
+        <w:pStyle w:val="Prrafodelista"/>
+        <w:numPr>
+          <w:ilvl w:val="3"/>
+          <w:numId w:val="4"/>
+        </w:numPr>
+        <w:spacing w:after="0" w:line="240" w:lineRule="auto"/>
+      </w:pPr>
+      <w:r>
+        <w:t>Apps inventor – conexión de nube</w:t>
+      </w:r>
+    </w:p>
+    <w:p>
+      <w:pPr>
+        <w:pStyle w:val="Prrafodelista"/>
+        <w:numPr>
+          <w:ilvl w:val="2"/>
+          <w:numId w:val="4"/>
+        </w:numPr>
+        <w:spacing w:after="0" w:line="240" w:lineRule="auto"/>
+      </w:pPr>
+      <w:r>
+        <w:t>Almacenamiento (que BD usar)</w:t>
+      </w:r>
+    </w:p>
+    <w:p>
+      <w:pPr>
+        <w:pStyle w:val="Prrafodelista"/>
+        <w:numPr>
+          <w:ilvl w:val="2"/>
+          <w:numId w:val="4"/>
+        </w:numPr>
+        <w:spacing w:after="0" w:line="240" w:lineRule="auto"/>
+      </w:pPr>
+      <w:r>
+        <w:t>Presentación de datos (</w:t>
+      </w:r>
+      <w:proofErr w:type="spellStart"/>
+      <w:r>
+        <w:t>Dashboard</w:t>
+      </w:r>
+      <w:proofErr w:type="spellEnd"/>
+      <w:r>
+        <w:t>, servicio de hosting)</w:t>
+      </w:r>
+    </w:p>
+    <w:p>
+      <w:pPr>
+        <w:pStyle w:val="Prrafodelista"/>
+        <w:numPr>
+          <w:ilvl w:val="2"/>
+          <w:numId w:val="4"/>
+        </w:numPr>
+        <w:spacing w:after="0" w:line="240" w:lineRule="auto"/>
+      </w:pPr>
+      <w:r>
+        <w:t>Hardware módulos de comunicación</w:t>
+      </w:r>
+    </w:p>
+    <w:p>
+      <w:pPr>
+        <w:pStyle w:val="Prrafodelista"/>
+        <w:numPr>
+          <w:ilvl w:val="3"/>
+          <w:numId w:val="4"/>
+        </w:numPr>
+        <w:spacing w:after="0" w:line="240" w:lineRule="auto"/>
+      </w:pPr>
+      <w:r>
+        <w:t>Cual de Ethernet (2)</w:t>
+      </w:r>
+    </w:p>
+    <w:p>
+      <w:pPr>
+        <w:pStyle w:val="Prrafodelista"/>
+        <w:numPr>
+          <w:ilvl w:val="3"/>
+          <w:numId w:val="4"/>
+        </w:numPr>
+        <w:spacing w:after="0" w:line="240" w:lineRule="auto"/>
+      </w:pPr>
+      <w:r>
+        <w:t>Que drivers usar</w:t>
+      </w:r>
+    </w:p>
+    <w:p>
+      <w:pPr>
+        <w:pStyle w:val="Prrafodelista"/>
+        <w:numPr>
+          <w:ilvl w:val="2"/>
+          <w:numId w:val="4"/>
+        </w:numPr>
+        <w:spacing w:after="0" w:line="240" w:lineRule="auto"/>
+      </w:pPr>
+      <w:r>
+        <w:t>Repositorios y software gestión</w:t>
       </w:r>
     </w:p>
     <w:p>
@@ -179,8 +338,64 @@
         <w:spacing w:after="0" w:line="240" w:lineRule="auto"/>
       </w:pPr>
       <w:r>
-        <w:t>Temperatura</w:t>
-      </w:r>
+        <w:t>Definir bloques de software (clases, entradas, salidas, clases independientes o heredadas)</w:t>
+      </w:r>
+    </w:p>
+    <w:p>
+      <w:pPr>
+        <w:pStyle w:val="Prrafodelista"/>
+        <w:numPr>
+          <w:ilvl w:val="2"/>
+          <w:numId w:val="4"/>
+        </w:numPr>
+        <w:spacing w:after="0" w:line="240" w:lineRule="auto"/>
+      </w:pPr>
+      <w:proofErr w:type="spellStart"/>
+      <w:r>
+        <w:t>Arduino</w:t>
+      </w:r>
+      <w:proofErr w:type="spellEnd"/>
+    </w:p>
+    <w:p>
+      <w:pPr>
+        <w:pStyle w:val="Prrafodelista"/>
+        <w:numPr>
+          <w:ilvl w:val="2"/>
+          <w:numId w:val="4"/>
+        </w:numPr>
+        <w:spacing w:after="0" w:line="240" w:lineRule="auto"/>
+      </w:pPr>
+      <w:r>
+        <w:t>Apps Tablet</w:t>
+      </w:r>
+    </w:p>
+    <w:p>
+      <w:pPr>
+        <w:pStyle w:val="Prrafodelista"/>
+        <w:numPr>
+          <w:ilvl w:val="2"/>
+          <w:numId w:val="4"/>
+        </w:numPr>
+        <w:spacing w:after="0" w:line="240" w:lineRule="auto"/>
+      </w:pPr>
+      <w:r>
+        <w:t>Base de datos y estructura</w:t>
+      </w:r>
+    </w:p>
+    <w:p>
+      <w:pPr>
+        <w:pStyle w:val="Prrafodelista"/>
+        <w:numPr>
+          <w:ilvl w:val="2"/>
+          <w:numId w:val="4"/>
+        </w:numPr>
+        <w:spacing w:after="0" w:line="240" w:lineRule="auto"/>
+      </w:pPr>
+      <w:proofErr w:type="spellStart"/>
+      <w:r>
+        <w:t>Dashboard</w:t>
+      </w:r>
+      <w:proofErr w:type="spellEnd"/>
     </w:p>
     <w:p>
       <w:pPr>
@@ -192,20 +407,7 @@
         <w:spacing w:after="0" w:line="240" w:lineRule="auto"/>
       </w:pPr>
       <w:r>
-        <w:t>pH</w:t>
-      </w:r>
-    </w:p>
-    <w:p>
-      <w:pPr>
-        <w:pStyle w:val="Prrafodelista"/>
-        <w:numPr>
-          <w:ilvl w:val="0"/>
-          <w:numId w:val="4"/>
-        </w:numPr>
-        <w:spacing w:after="0" w:line="240" w:lineRule="auto"/>
-      </w:pPr>
-      <w:r>
-        <w:t>Tareas</w:t>
+        <w:t>Buenas prácticas de programación</w:t>
       </w:r>
     </w:p>
     <w:p>
@@ -218,213 +420,6 @@
         <w:spacing w:after="0" w:line="240" w:lineRule="auto"/>
       </w:pPr>
       <w:r>
-        <w:t>Definir tecnologías</w:t>
-      </w:r>
-    </w:p>
-    <w:p>
-      <w:pPr>
-        <w:pStyle w:val="Prrafodelista"/>
-        <w:numPr>
-          <w:ilvl w:val="2"/>
-          <w:numId w:val="4"/>
-        </w:numPr>
-        <w:spacing w:after="0" w:line="240" w:lineRule="auto"/>
-      </w:pPr>
-      <w:r>
-        <w:t>Entorno de Android</w:t>
-      </w:r>
-    </w:p>
-    <w:p>
-      <w:pPr>
-        <w:pStyle w:val="Prrafodelista"/>
-        <w:numPr>
-          <w:ilvl w:val="3"/>
-          <w:numId w:val="4"/>
-        </w:numPr>
-        <w:spacing w:after="0" w:line="240" w:lineRule="auto"/>
-      </w:pPr>
-      <w:r>
-        <w:t>Apps inventor – conexión de nube</w:t>
-      </w:r>
-    </w:p>
-    <w:p>
-      <w:pPr>
-        <w:pStyle w:val="Prrafodelista"/>
-        <w:numPr>
-          <w:ilvl w:val="2"/>
-          <w:numId w:val="4"/>
-        </w:numPr>
-        <w:spacing w:after="0" w:line="240" w:lineRule="auto"/>
-      </w:pPr>
-      <w:r>
-        <w:t>Almacenamiento (que BD usar)</w:t>
-      </w:r>
-    </w:p>
-    <w:p>
-      <w:pPr>
-        <w:pStyle w:val="Prrafodelista"/>
-        <w:numPr>
-          <w:ilvl w:val="2"/>
-          <w:numId w:val="4"/>
-        </w:numPr>
-        <w:spacing w:after="0" w:line="240" w:lineRule="auto"/>
-      </w:pPr>
-      <w:r>
-        <w:t>Presentación de datos (</w:t>
-      </w:r>
-      <w:proofErr w:type="spellStart"/>
-      <w:r>
-        <w:t>Dashboard</w:t>
-      </w:r>
-      <w:proofErr w:type="spellEnd"/>
-      <w:r>
-        <w:t>, servicio de hosting)</w:t>
-      </w:r>
-    </w:p>
-    <w:p>
-      <w:pPr>
-        <w:pStyle w:val="Prrafodelista"/>
-        <w:numPr>
-          <w:ilvl w:val="2"/>
-          <w:numId w:val="4"/>
-        </w:numPr>
-        <w:spacing w:after="0" w:line="240" w:lineRule="auto"/>
-      </w:pPr>
-      <w:r>
-        <w:t>Hardware módulos de comunicación</w:t>
-      </w:r>
-    </w:p>
-    <w:p>
-      <w:pPr>
-        <w:pStyle w:val="Prrafodelista"/>
-        <w:numPr>
-          <w:ilvl w:val="3"/>
-          <w:numId w:val="4"/>
-        </w:numPr>
-        <w:spacing w:after="0" w:line="240" w:lineRule="auto"/>
-      </w:pPr>
-      <w:r>
-        <w:t>Cual de Ethernet (2)</w:t>
-      </w:r>
-    </w:p>
-    <w:p>
-      <w:pPr>
-        <w:pStyle w:val="Prrafodelista"/>
-        <w:numPr>
-          <w:ilvl w:val="3"/>
-          <w:numId w:val="4"/>
-        </w:numPr>
-        <w:spacing w:after="0" w:line="240" w:lineRule="auto"/>
-      </w:pPr>
-      <w:r>
-        <w:t>Que drivers usar</w:t>
-      </w:r>
-    </w:p>
-    <w:p>
-      <w:pPr>
-        <w:pStyle w:val="Prrafodelista"/>
-        <w:numPr>
-          <w:ilvl w:val="2"/>
-          <w:numId w:val="4"/>
-        </w:numPr>
-        <w:spacing w:after="0" w:line="240" w:lineRule="auto"/>
-      </w:pPr>
-      <w:r>
-        <w:t>Repositorios y software gestión</w:t>
-      </w:r>
-    </w:p>
-    <w:p>
-      <w:pPr>
-        <w:pStyle w:val="Prrafodelista"/>
-        <w:numPr>
-          <w:ilvl w:val="1"/>
-          <w:numId w:val="4"/>
-        </w:numPr>
-        <w:spacing w:after="0" w:line="240" w:lineRule="auto"/>
-      </w:pPr>
-      <w:r>
-        <w:t>Definir bloques de software (clases, entradas, salidas, clases independientes o heredadas)</w:t>
-      </w:r>
-    </w:p>
-    <w:p>
-      <w:pPr>
-        <w:pStyle w:val="Prrafodelista"/>
-        <w:numPr>
-          <w:ilvl w:val="2"/>
-          <w:numId w:val="4"/>
-        </w:numPr>
-        <w:spacing w:after="0" w:line="240" w:lineRule="auto"/>
-      </w:pPr>
-      <w:proofErr w:type="spellStart"/>
-      <w:r>
-        <w:t>Arduino</w:t>
-      </w:r>
-      <w:proofErr w:type="spellEnd"/>
-    </w:p>
-    <w:p>
-      <w:pPr>
-        <w:pStyle w:val="Prrafodelista"/>
-        <w:numPr>
-          <w:ilvl w:val="2"/>
-          <w:numId w:val="4"/>
-        </w:numPr>
-        <w:spacing w:after="0" w:line="240" w:lineRule="auto"/>
-      </w:pPr>
-      <w:r>
-        <w:t>Apps Tablet</w:t>
-      </w:r>
-    </w:p>
-    <w:p>
-      <w:pPr>
-        <w:pStyle w:val="Prrafodelista"/>
-        <w:numPr>
-          <w:ilvl w:val="2"/>
-          <w:numId w:val="4"/>
-        </w:numPr>
-        <w:spacing w:after="0" w:line="240" w:lineRule="auto"/>
-      </w:pPr>
-      <w:r>
-        <w:t>Base de datos y estructura</w:t>
-      </w:r>
-    </w:p>
-    <w:p>
-      <w:pPr>
-        <w:pStyle w:val="Prrafodelista"/>
-        <w:numPr>
-          <w:ilvl w:val="2"/>
-          <w:numId w:val="4"/>
-        </w:numPr>
-        <w:spacing w:after="0" w:line="240" w:lineRule="auto"/>
-      </w:pPr>
-      <w:proofErr w:type="spellStart"/>
-      <w:r>
-        <w:t>Dashboard</w:t>
-      </w:r>
-      <w:proofErr w:type="spellEnd"/>
-    </w:p>
-    <w:p>
-      <w:pPr>
-        <w:pStyle w:val="Prrafodelista"/>
-        <w:numPr>
-          <w:ilvl w:val="1"/>
-          <w:numId w:val="4"/>
-        </w:numPr>
-        <w:spacing w:after="0" w:line="240" w:lineRule="auto"/>
-      </w:pPr>
-      <w:r>
-        <w:t>Buenas prácticas de programación</w:t>
-      </w:r>
-    </w:p>
-    <w:p>
-      <w:pPr>
-        <w:pStyle w:val="Prrafodelista"/>
-        <w:numPr>
-          <w:ilvl w:val="1"/>
-          <w:numId w:val="4"/>
-        </w:numPr>
-        <w:spacing w:after="0" w:line="240" w:lineRule="auto"/>
-      </w:pPr>
-      <w:r>
         <w:t xml:space="preserve">Conocimiento del entorno </w:t>
       </w:r>
       <w:proofErr w:type="spellStart"/>
@@ -642,6 +637,7 @@
         <w:spacing w:after="0" w:line="240" w:lineRule="auto"/>
       </w:pPr>
       <w:r>
+        <w:lastRenderedPageBreak/>
         <w:t xml:space="preserve">En carpeta de destino </w:t>
       </w:r>
       <w:proofErr w:type="spellStart"/>
@@ -694,7 +690,7 @@
     </w:p>
     <w:p>
       <w:pPr>
-        <w:spacing w:after="0" w:line="240" w:lineRule="auto"/>
+        <w:pStyle w:val="Ttulo2"/>
       </w:pPr>
       <w:r>
         <w:t>Procedimiento en GitHub</w:t>
@@ -725,7 +721,6 @@
         <w:rPr>
           <w:lang w:val="en-GB"/>
         </w:rPr>
-        <w:lastRenderedPageBreak/>
         <w:t>Hacer</w:t>
       </w:r>
       <w:proofErr w:type="spellEnd"/>
@@ -905,6 +900,7 @@
           <w:noProof/>
           <w:lang w:eastAsia="es-AR"/>
         </w:rPr>
+        <w:lastRenderedPageBreak/>
         <w:drawing>
           <wp:inline distT="0" distB="0" distL="0" distR="0" wp14:anchorId="33A81872" wp14:editId="29A84649">
             <wp:extent cx="5728970" cy="8042275"/>
@@ -941,8 +937,339 @@
           </wp:inline>
         </w:drawing>
       </w:r>
+    </w:p>
+    <w:p>
+      <w:pPr>
+        <w:spacing w:after="0" w:line="240" w:lineRule="auto"/>
+        <w:rPr>
+          <w:lang w:val="en-GB"/>
+        </w:rPr>
+      </w:pPr>
+    </w:p>
+    <w:p>
+      <w:pPr>
+        <w:pStyle w:val="Ttulo2"/>
+      </w:pPr>
+      <w:r>
+        <w:lastRenderedPageBreak/>
+        <w:t xml:space="preserve">Instrucciones </w:t>
+      </w:r>
+      <w:r>
+        <w:t>más importantes</w:t>
+      </w:r>
+    </w:p>
+    <w:p>
+      <w:pPr>
+        <w:pStyle w:val="Ttulo3"/>
+      </w:pPr>
+      <w:r>
+        <w:t xml:space="preserve">Configuración del usuario y la dirección de correo, tu identidad. </w:t>
+      </w:r>
+      <w:r>
+        <w:t xml:space="preserve">(Doble </w:t>
+      </w:r>
+      <w:proofErr w:type="spellStart"/>
+      <w:r>
+        <w:t>guión</w:t>
+      </w:r>
+      <w:proofErr w:type="spellEnd"/>
+      <w:r>
+        <w:t>)</w:t>
+      </w:r>
+    </w:p>
+    <w:p>
+      <w:pPr>
+        <w:spacing w:after="0" w:line="240" w:lineRule="auto"/>
+      </w:pPr>
+      <w:proofErr w:type="spellStart"/>
+      <w:r>
+        <w:t>git</w:t>
+      </w:r>
+      <w:proofErr w:type="spellEnd"/>
+      <w:r>
+        <w:t xml:space="preserve"> </w:t>
+      </w:r>
+      <w:proofErr w:type="spellStart"/>
+      <w:r>
+        <w:t>config</w:t>
+      </w:r>
+      <w:proofErr w:type="spellEnd"/>
+      <w:r>
+        <w:t xml:space="preserve"> –global user.name “Nombre” </w:t>
+      </w:r>
+    </w:p>
+    <w:p>
+      <w:pPr>
+        <w:spacing w:after="0" w:line="240" w:lineRule="auto"/>
+      </w:pPr>
+      <w:proofErr w:type="spellStart"/>
+      <w:r>
+        <w:t>git</w:t>
+      </w:r>
+      <w:proofErr w:type="spellEnd"/>
+      <w:r>
+        <w:t xml:space="preserve"> </w:t>
+      </w:r>
+      <w:proofErr w:type="spellStart"/>
+      <w:r>
+        <w:t>config</w:t>
+      </w:r>
+      <w:proofErr w:type="spellEnd"/>
+      <w:r>
+        <w:t xml:space="preserve"> –global </w:t>
+      </w:r>
+      <w:proofErr w:type="spellStart"/>
+      <w:proofErr w:type="gramStart"/>
+      <w:r>
+        <w:t>user.mail</w:t>
+      </w:r>
+      <w:proofErr w:type="spellEnd"/>
+      <w:proofErr w:type="gramEnd"/>
+      <w:r>
+        <w:t xml:space="preserve"> “Dirección de correo” </w:t>
+      </w:r>
+    </w:p>
+    <w:p>
+      <w:pPr>
+        <w:pStyle w:val="Ttulo3"/>
+      </w:pPr>
+      <w:r>
+        <w:t xml:space="preserve">Inicial izar </w:t>
+      </w:r>
+      <w:proofErr w:type="spellStart"/>
+      <w:r>
+        <w:t>Git</w:t>
+      </w:r>
+      <w:proofErr w:type="spellEnd"/>
+      <w:r>
+        <w:t xml:space="preserve">. </w:t>
+      </w:r>
+    </w:p>
+    <w:p>
+      <w:pPr>
+        <w:spacing w:after="0" w:line="240" w:lineRule="auto"/>
+      </w:pPr>
+      <w:proofErr w:type="spellStart"/>
+      <w:r>
+        <w:t>git</w:t>
+      </w:r>
+      <w:proofErr w:type="spellEnd"/>
+      <w:r>
+        <w:t xml:space="preserve"> </w:t>
+      </w:r>
+      <w:proofErr w:type="spellStart"/>
+      <w:r>
+        <w:t>init</w:t>
+      </w:r>
+      <w:proofErr w:type="spellEnd"/>
+      <w:r>
+        <w:t xml:space="preserve"> </w:t>
+      </w:r>
+    </w:p>
+    <w:p>
+      <w:pPr>
+        <w:pStyle w:val="Ttulo3"/>
+      </w:pPr>
+      <w:r>
+        <w:t xml:space="preserve">Ver estado del árbol de trabajo, el estado de nuestros ficheros. </w:t>
+      </w:r>
+    </w:p>
+    <w:p>
+      <w:pPr>
+        <w:spacing w:after="0" w:line="240" w:lineRule="auto"/>
+      </w:pPr>
+      <w:proofErr w:type="spellStart"/>
+      <w:r>
+        <w:t>git</w:t>
+      </w:r>
+      <w:proofErr w:type="spellEnd"/>
+      <w:r>
+        <w:t xml:space="preserve"> status </w:t>
+      </w:r>
+    </w:p>
+    <w:p>
+      <w:pPr>
+        <w:pStyle w:val="Ttulo3"/>
+      </w:pPr>
+      <w:r>
+        <w:t xml:space="preserve">Añadir archivos </w:t>
+      </w:r>
+    </w:p>
+    <w:p>
+      <w:pPr>
+        <w:spacing w:after="0" w:line="240" w:lineRule="auto"/>
+      </w:pPr>
+      <w:proofErr w:type="spellStart"/>
+      <w:r>
+        <w:t>git</w:t>
+      </w:r>
+      <w:proofErr w:type="spellEnd"/>
+      <w:r>
+        <w:t xml:space="preserve"> </w:t>
+      </w:r>
+      <w:proofErr w:type="spellStart"/>
+      <w:r>
+        <w:t>add</w:t>
+      </w:r>
+      <w:proofErr w:type="spellEnd"/>
+      <w:r>
+        <w:t xml:space="preserve"> </w:t>
+      </w:r>
+    </w:p>
+    <w:p>
+      <w:pPr>
+        <w:pStyle w:val="Ttulo3"/>
+      </w:pPr>
+      <w:r>
+        <w:t xml:space="preserve">Hacer </w:t>
+      </w:r>
+      <w:proofErr w:type="spellStart"/>
+      <w:r>
+        <w:t>commit</w:t>
+      </w:r>
+      <w:proofErr w:type="spellEnd"/>
+      <w:r>
+        <w:t xml:space="preserve"> </w:t>
+      </w:r>
+    </w:p>
+    <w:p>
+      <w:pPr>
+        <w:spacing w:after="0" w:line="240" w:lineRule="auto"/>
+      </w:pPr>
+      <w:proofErr w:type="spellStart"/>
+      <w:r>
+        <w:t>git</w:t>
+      </w:r>
+      <w:proofErr w:type="spellEnd"/>
+      <w:r>
+        <w:t xml:space="preserve"> </w:t>
+      </w:r>
+      <w:proofErr w:type="spellStart"/>
+      <w:r>
+        <w:t>commit</w:t>
+      </w:r>
+      <w:proofErr w:type="spellEnd"/>
+      <w:r>
+        <w:t xml:space="preserve"> -m “comentario” </w:t>
+      </w:r>
+    </w:p>
+    <w:p>
+      <w:pPr>
+        <w:pStyle w:val="Ttulo3"/>
+      </w:pPr>
+      <w:r>
+        <w:t xml:space="preserve">Ver ramas que tenemos </w:t>
+      </w:r>
+    </w:p>
+    <w:p>
+      <w:pPr>
+        <w:spacing w:after="0" w:line="240" w:lineRule="auto"/>
+      </w:pPr>
+      <w:proofErr w:type="spellStart"/>
+      <w:r>
+        <w:t>git</w:t>
+      </w:r>
+      <w:proofErr w:type="spellEnd"/>
+      <w:r>
+        <w:t xml:space="preserve"> </w:t>
+      </w:r>
+      <w:proofErr w:type="spellStart"/>
+      <w:r>
+        <w:t>branch</w:t>
+      </w:r>
+      <w:proofErr w:type="spellEnd"/>
+      <w:r>
+        <w:t xml:space="preserve"> </w:t>
+      </w:r>
+    </w:p>
+    <w:p>
+      <w:pPr>
+        <w:pStyle w:val="Ttulo3"/>
+      </w:pPr>
+      <w:r>
+        <w:t xml:space="preserve">Crear una rama. </w:t>
+      </w:r>
+    </w:p>
+    <w:p>
+      <w:pPr>
+        <w:spacing w:after="0" w:line="240" w:lineRule="auto"/>
+      </w:pPr>
+      <w:proofErr w:type="spellStart"/>
+      <w:r>
+        <w:t>git</w:t>
+      </w:r>
+      <w:proofErr w:type="spellEnd"/>
+      <w:r>
+        <w:t xml:space="preserve"> </w:t>
+      </w:r>
+      <w:proofErr w:type="spellStart"/>
+      <w:r>
+        <w:t>branch</w:t>
+      </w:r>
+      <w:proofErr w:type="spellEnd"/>
+      <w:r>
+        <w:t xml:space="preserve"> “nombre rama” </w:t>
+      </w:r>
+    </w:p>
+    <w:p>
+      <w:pPr>
+        <w:pStyle w:val="Ttulo3"/>
+      </w:pPr>
+      <w:r>
+        <w:t xml:space="preserve">Unir ramas. </w:t>
+      </w:r>
+    </w:p>
+    <w:p>
+      <w:pPr>
+        <w:spacing w:after="0" w:line="240" w:lineRule="auto"/>
+      </w:pPr>
+      <w:proofErr w:type="spellStart"/>
+      <w:r>
+        <w:t>git</w:t>
+      </w:r>
+      <w:proofErr w:type="spellEnd"/>
+      <w:r>
+        <w:t xml:space="preserve"> </w:t>
+      </w:r>
+      <w:proofErr w:type="spellStart"/>
+      <w:r>
+        <w:t>merge</w:t>
+      </w:r>
+      <w:proofErr w:type="spellEnd"/>
+      <w:r>
+        <w:t xml:space="preserve"> “rama a unir” </w:t>
+      </w:r>
+    </w:p>
+    <w:p>
+      <w:pPr>
+        <w:pStyle w:val="Ttulo3"/>
+      </w:pPr>
+      <w:r>
+        <w:t xml:space="preserve">Borrar una rama. </w:t>
+      </w:r>
       <w:bookmarkStart w:id="0" w:name="_GoBack"/>
       <w:bookmarkEnd w:id="0"/>
+    </w:p>
+    <w:p>
+      <w:pPr>
+        <w:spacing w:after="0" w:line="240" w:lineRule="auto"/>
+      </w:pPr>
+      <w:proofErr w:type="spellStart"/>
+      <w:r>
+        <w:t>git</w:t>
+      </w:r>
+      <w:proofErr w:type="spellEnd"/>
+      <w:r>
+        <w:t xml:space="preserve"> </w:t>
+      </w:r>
+      <w:proofErr w:type="spellStart"/>
+      <w:r>
+        <w:t>branch</w:t>
+      </w:r>
+      <w:proofErr w:type="spellEnd"/>
+      <w:r>
+        <w:t xml:space="preserve"> -d “nombre rama”</w:t>
+      </w:r>
     </w:p>
     <w:sectPr>
       <w:pgSz w:w="11907" w:h="16839" w:code="9"/>
@@ -2172,14 +2499,78 @@
   <w:style w:type="paragraph" w:default="1" w:styleId="Normal">
     <w:name w:val="Normal"/>
     <w:qFormat/>
-    <w:rsid w:val="0084440B"/>
+    <w:rsid w:val="00F035F5"/>
     <w:pPr>
       <w:spacing w:line="480" w:lineRule="auto"/>
       <w:jc w:val="both"/>
     </w:pPr>
     <w:rPr>
-      <w:rFonts w:ascii="Times New Roman" w:hAnsi="Times New Roman"/>
+      <w:rFonts w:ascii="Arial" w:hAnsi="Arial"/>
       <w:sz w:val="24"/>
+    </w:rPr>
+  </w:style>
+  <w:style w:type="paragraph" w:styleId="Ttulo1">
+    <w:name w:val="heading 1"/>
+    <w:basedOn w:val="Normal"/>
+    <w:next w:val="Normal"/>
+    <w:link w:val="Ttulo1Car"/>
+    <w:uiPriority w:val="9"/>
+    <w:qFormat/>
+    <w:rsid w:val="00F035F5"/>
+    <w:pPr>
+      <w:keepNext/>
+      <w:keepLines/>
+      <w:spacing w:before="120" w:after="0" w:line="360" w:lineRule="auto"/>
+      <w:outlineLvl w:val="0"/>
+    </w:pPr>
+    <w:rPr>
+      <w:rFonts w:eastAsiaTheme="majorEastAsia" w:cstheme="majorBidi"/>
+      <w:b/>
+      <w:sz w:val="28"/>
+      <w:szCs w:val="32"/>
+    </w:rPr>
+  </w:style>
+  <w:style w:type="paragraph" w:styleId="Ttulo2">
+    <w:name w:val="heading 2"/>
+    <w:basedOn w:val="Normal"/>
+    <w:next w:val="Normal"/>
+    <w:link w:val="Ttulo2Car"/>
+    <w:uiPriority w:val="9"/>
+    <w:unhideWhenUsed/>
+    <w:qFormat/>
+    <w:rsid w:val="00F035F5"/>
+    <w:pPr>
+      <w:keepNext/>
+      <w:keepLines/>
+      <w:spacing w:before="40" w:after="0" w:line="360" w:lineRule="auto"/>
+      <w:outlineLvl w:val="1"/>
+    </w:pPr>
+    <w:rPr>
+      <w:rFonts w:eastAsiaTheme="majorEastAsia" w:cstheme="majorBidi"/>
+      <w:i/>
+      <w:sz w:val="28"/>
+      <w:szCs w:val="26"/>
+    </w:rPr>
+  </w:style>
+  <w:style w:type="paragraph" w:styleId="Ttulo3">
+    <w:name w:val="heading 3"/>
+    <w:basedOn w:val="Normal"/>
+    <w:next w:val="Normal"/>
+    <w:link w:val="Ttulo3Car"/>
+    <w:uiPriority w:val="9"/>
+    <w:unhideWhenUsed/>
+    <w:qFormat/>
+    <w:rsid w:val="00F035F5"/>
+    <w:pPr>
+      <w:keepNext/>
+      <w:keepLines/>
+      <w:spacing w:before="120" w:after="120" w:line="240" w:lineRule="auto"/>
+      <w:outlineLvl w:val="2"/>
+    </w:pPr>
+    <w:rPr>
+      <w:rFonts w:eastAsiaTheme="majorEastAsia" w:cstheme="majorBidi"/>
+      <w:szCs w:val="24"/>
+      <w:u w:val="single"/>
     </w:rPr>
   </w:style>
   <w:style w:type="character" w:default="1" w:styleId="Fuentedeprrafopredeter">
@@ -2219,6 +2610,45 @@
       <w:ind w:left="720"/>
       <w:contextualSpacing/>
     </w:pPr>
+  </w:style>
+  <w:style w:type="character" w:customStyle="1" w:styleId="Ttulo1Car">
+    <w:name w:val="Título 1 Car"/>
+    <w:basedOn w:val="Fuentedeprrafopredeter"/>
+    <w:link w:val="Ttulo1"/>
+    <w:uiPriority w:val="9"/>
+    <w:rsid w:val="00F035F5"/>
+    <w:rPr>
+      <w:rFonts w:ascii="Arial" w:eastAsiaTheme="majorEastAsia" w:hAnsi="Arial" w:cstheme="majorBidi"/>
+      <w:b/>
+      <w:sz w:val="28"/>
+      <w:szCs w:val="32"/>
+    </w:rPr>
+  </w:style>
+  <w:style w:type="character" w:customStyle="1" w:styleId="Ttulo2Car">
+    <w:name w:val="Título 2 Car"/>
+    <w:basedOn w:val="Fuentedeprrafopredeter"/>
+    <w:link w:val="Ttulo2"/>
+    <w:uiPriority w:val="9"/>
+    <w:rsid w:val="00F035F5"/>
+    <w:rPr>
+      <w:rFonts w:ascii="Arial" w:eastAsiaTheme="majorEastAsia" w:hAnsi="Arial" w:cstheme="majorBidi"/>
+      <w:i/>
+      <w:sz w:val="28"/>
+      <w:szCs w:val="26"/>
+    </w:rPr>
+  </w:style>
+  <w:style w:type="character" w:customStyle="1" w:styleId="Ttulo3Car">
+    <w:name w:val="Título 3 Car"/>
+    <w:basedOn w:val="Fuentedeprrafopredeter"/>
+    <w:link w:val="Ttulo3"/>
+    <w:uiPriority w:val="9"/>
+    <w:rsid w:val="00F035F5"/>
+    <w:rPr>
+      <w:rFonts w:ascii="Arial" w:eastAsiaTheme="majorEastAsia" w:hAnsi="Arial" w:cstheme="majorBidi"/>
+      <w:sz w:val="24"/>
+      <w:szCs w:val="24"/>
+      <w:u w:val="single"/>
+    </w:rPr>
   </w:style>
 </w:styles>
 </file>

</xml_diff>